<commit_message>
week 8 texts and slides
</commit_message>
<xml_diff>
--- a/08-unity-physics/3-physics-programming.docx
+++ b/08-unity-physics/3-physics-programming.docx
@@ -112,8 +112,6 @@
           <w:rtl/>
         </w:rPr>
       </w:pPr>
-      <w:bookmarkStart w:id="0" w:name="_GoBack"/>
-      <w:bookmarkEnd w:id="0"/>
       <w:r>
         <w:rPr>
           <w:rFonts w:hint="cs"/>
@@ -5963,12 +5961,34 @@
         </w:rPr>
         <w:t xml:space="preserve">, לכן השכבה השמינית היא בעצם 1 במקום התשיעי (השכבה ה-0 היא ביט 1 במקום הראשון). </w:t>
       </w:r>
+    </w:p>
+    <w:p>
+      <w:pPr>
+        <w:pStyle w:val="Heading3"/>
+        <w:rPr>
+          <w:rtl/>
+        </w:rPr>
+      </w:pPr>
       <w:r>
         <w:rPr>
           <w:rtl/>
         </w:rPr>
         <w:br/>
       </w:r>
+      <w:r>
+        <w:rPr>
+          <w:rFonts w:hint="cs"/>
+          <w:rtl/>
+        </w:rPr>
+        <w:t>הצגת קרניים</w:t>
+      </w:r>
+    </w:p>
+    <w:p>
+      <w:pPr>
+        <w:rPr>
+          <w:rtl/>
+        </w:rPr>
+      </w:pPr>
       <w:r>
         <w:rPr>
           <w:rFonts w:hint="cs"/>
@@ -6105,6 +6125,7 @@
           <w:rFonts w:hint="cs"/>
           <w:rtl/>
         </w:rPr>
+        <w:lastRenderedPageBreak/>
         <w:t>קוליידר של אובייקט</w:t>
       </w:r>
       <w:r>
@@ -6187,7 +6208,6 @@
           <w:sz w:val="16"/>
           <w:szCs w:val="16"/>
         </w:rPr>
-        <w:lastRenderedPageBreak/>
         <w:t>Debug.DrawRay(Vector3 or</w:t>
       </w:r>
       <w:r>
@@ -6215,7 +6235,27 @@
           <w:sz w:val="16"/>
           <w:szCs w:val="16"/>
         </w:rPr>
-        <w:t>_distane</w:t>
+        <w:t>_dista</w:t>
+      </w:r>
+      <w:r>
+        <w:rPr>
+          <w:rFonts w:ascii="Consolas" w:hAnsi="Consolas" w:cs="Courier New"/>
+          <w:color w:val="000000"/>
+          <w:sz w:val="16"/>
+          <w:szCs w:val="16"/>
+        </w:rPr>
+        <w:t>c</w:t>
+      </w:r>
+      <w:bookmarkStart w:id="0" w:name="_GoBack"/>
+      <w:bookmarkEnd w:id="0"/>
+      <w:r>
+        <w:rPr>
+          <w:rFonts w:ascii="Consolas" w:hAnsi="Consolas" w:cs="Consolas"/>
+          <w:color w:val="000000"/>
+          <w:sz w:val="16"/>
+          <w:szCs w:val="16"/>
+        </w:rPr>
+        <w:t>e</w:t>
       </w:r>
       <w:r>
         <w:rPr>
@@ -7501,6 +7541,7 @@
           <w:rFonts w:hint="cs"/>
           <w:rtl/>
         </w:rPr>
+        <w:lastRenderedPageBreak/>
         <w:t xml:space="preserve">כדי ליצור את הקרן נשתמש בפונקציה </w:t>
       </w:r>
       <w:r>
@@ -7606,7 +7647,6 @@
           <w:rFonts w:hint="cs"/>
           <w:rtl/>
         </w:rPr>
-        <w:lastRenderedPageBreak/>
         <w:t xml:space="preserve">אנחנו גם רוצים לראות לראות את הקרן אז בחלון הסצנה כדי לוודא שהיא באמת עובדת כמו שצריך, אז נשתמש בפונקציה שלמדנו </w:t>
       </w:r>
       <w:r>
@@ -9010,7 +9050,7 @@
             </mc:Choice>
             <mc:Fallback>
               <w:pict>
-                <v:shapetype w14:anchorId="0441986F" id="_x0000_t32" coordsize="21600,21600" o:spt="32" o:oned="t" path="m,l21600,21600e" filled="f">
+                <v:shapetype w14:anchorId="056E5221" id="_x0000_t32" coordsize="21600,21600" o:spt="32" o:oned="t" path="m,l21600,21600e" filled="f">
                   <v:path arrowok="t" fillok="f" o:connecttype="none"/>
                   <o:lock v:ext="edit" shapetype="t"/>
                 </v:shapetype>
@@ -9586,6 +9626,7 @@
     <w:lsdException w:name="HTML Sample" w:semiHidden="1" w:unhideWhenUsed="1"/>
     <w:lsdException w:name="HTML Typewriter" w:semiHidden="1" w:unhideWhenUsed="1"/>
     <w:lsdException w:name="HTML Variable" w:semiHidden="1" w:unhideWhenUsed="1"/>
+    <w:lsdException w:name="Normal Table" w:semiHidden="1" w:unhideWhenUsed="1"/>
     <w:lsdException w:name="annotation subject" w:semiHidden="1" w:unhideWhenUsed="1"/>
     <w:lsdException w:name="No List" w:semiHidden="1" w:unhideWhenUsed="1"/>
     <w:lsdException w:name="Outline List 1" w:semiHidden="1" w:unhideWhenUsed="1"/>
@@ -9632,8 +9673,10 @@
     <w:lsdException w:name="Table Subtle 2" w:semiHidden="1" w:unhideWhenUsed="1"/>
     <w:lsdException w:name="Table Web 1" w:semiHidden="1" w:unhideWhenUsed="1"/>
     <w:lsdException w:name="Table Web 2" w:semiHidden="1" w:unhideWhenUsed="1"/>
+    <w:lsdException w:name="Table Web 3" w:semiHidden="1" w:unhideWhenUsed="1"/>
     <w:lsdException w:name="Balloon Text" w:semiHidden="1" w:unhideWhenUsed="1"/>
     <w:lsdException w:name="Table Grid" w:uiPriority="59"/>
+    <w:lsdException w:name="Table Theme" w:semiHidden="1" w:unhideWhenUsed="1"/>
     <w:lsdException w:name="Placeholder Text" w:semiHidden="1"/>
     <w:lsdException w:name="No Spacing" w:uiPriority="1" w:qFormat="1"/>
     <w:lsdException w:name="Light Shading" w:uiPriority="60"/>
@@ -10672,7 +10715,7 @@
 </file>
 
 <file path=customXml/itemProps1.xml><?xml version="1.0" encoding="utf-8"?>
-<ds:datastoreItem xmlns:ds="http://schemas.openxmlformats.org/officeDocument/2006/customXml" ds:itemID="{A379326C-ACD6-433C-8273-DF365F225F78}">
+<ds:datastoreItem xmlns:ds="http://schemas.openxmlformats.org/officeDocument/2006/customXml" ds:itemID="{46F24397-DB14-4415-BB09-EAEAB69AA15B}">
   <ds:schemaRefs>
     <ds:schemaRef ds:uri="http://schemas.openxmlformats.org/officeDocument/2006/bibliography"/>
   </ds:schemaRefs>

</xml_diff>